<commit_message>
Replaced arrays with vectors and added function for vector generation
</commit_message>
<xml_diff>
--- a/Шатохін_ЛР7.docx
+++ b/Шатохін_ЛР7.docx
@@ -528,6 +528,7 @@
           <w:szCs w:val="28"/>
         </w:rPr>
       </w:pPr>
+      <w:proofErr w:type="spellStart"/>
       <w:r>
         <w:rPr>
           <w:rFonts w:ascii="Times New Roman" w:hAnsi="Times New Roman"/>
@@ -535,7 +536,17 @@
           <w:szCs w:val="28"/>
           <w:lang w:val="uk-UA"/>
         </w:rPr>
-        <w:t>Шатохін Андрій Владиславович</w:t>
+        <w:t>Шатохін</w:t>
+      </w:r>
+      <w:proofErr w:type="spellEnd"/>
+      <w:r>
+        <w:rPr>
+          <w:rFonts w:ascii="Times New Roman" w:hAnsi="Times New Roman"/>
+          <w:sz w:val="28"/>
+          <w:szCs w:val="28"/>
+          <w:lang w:val="uk-UA"/>
+        </w:rPr>
+        <w:t xml:space="preserve"> Андрій Владиславович</w:t>
       </w:r>
     </w:p>
     <w:p>
@@ -584,6 +595,7 @@
           <w:lang w:val="uk-UA"/>
         </w:rPr>
       </w:pPr>
+      <w:proofErr w:type="spellStart"/>
       <w:r>
         <w:rPr>
           <w:rFonts w:ascii="Times New Roman" w:hAnsi="Times New Roman"/>
@@ -591,7 +603,17 @@
           <w:szCs w:val="28"/>
           <w:lang w:val="uk-UA"/>
         </w:rPr>
-        <w:t>Іларіонов Олег Євгенович</w:t>
+        <w:t>Іларіонов</w:t>
+      </w:r>
+      <w:proofErr w:type="spellEnd"/>
+      <w:r>
+        <w:rPr>
+          <w:rFonts w:ascii="Times New Roman" w:hAnsi="Times New Roman"/>
+          <w:sz w:val="28"/>
+          <w:szCs w:val="28"/>
+          <w:lang w:val="uk-UA"/>
+        </w:rPr>
+        <w:t xml:space="preserve"> Олег Євгенович</w:t>
       </w:r>
     </w:p>
     <w:p>
@@ -712,8 +734,18 @@
           <w:b/>
           <w:bCs/>
         </w:rPr>
-        <w:t xml:space="preserve"> роботи</w:t>
-      </w:r>
+        <w:t xml:space="preserve"> </w:t>
+      </w:r>
+      <w:proofErr w:type="spellStart"/>
+      <w:r>
+        <w:rPr>
+          <w:rFonts w:ascii="Times New Roman" w:hAnsi="Times New Roman"/>
+          <w:b/>
+          <w:bCs/>
+        </w:rPr>
+        <w:t>роботи</w:t>
+      </w:r>
+      <w:proofErr w:type="spellEnd"/>
       <w:r>
         <w:rPr>
           <w:rFonts w:ascii="Times New Roman" w:hAnsi="Times New Roman"/>
@@ -721,12 +753,84 @@
         </w:rPr>
         <w:t xml:space="preserve">: </w:t>
       </w:r>
-      <w:r>
-        <w:rPr>
-          <w:rFonts w:ascii="Times New Roman" w:hAnsi="Times New Roman"/>
-        </w:rPr>
-        <w:t>ознайомитися системами керування версіями. Дослідити та</w:t>
-      </w:r>
+      <w:proofErr w:type="spellStart"/>
+      <w:r>
+        <w:rPr>
+          <w:rFonts w:ascii="Times New Roman" w:hAnsi="Times New Roman"/>
+        </w:rPr>
+        <w:t>ознайомитися</w:t>
+      </w:r>
+      <w:proofErr w:type="spellEnd"/>
+      <w:r>
+        <w:rPr>
+          <w:rFonts w:ascii="Times New Roman" w:hAnsi="Times New Roman"/>
+        </w:rPr>
+        <w:t xml:space="preserve"> </w:t>
+      </w:r>
+      <w:proofErr w:type="spellStart"/>
+      <w:r>
+        <w:rPr>
+          <w:rFonts w:ascii="Times New Roman" w:hAnsi="Times New Roman"/>
+        </w:rPr>
+        <w:t>системами</w:t>
+      </w:r>
+      <w:proofErr w:type="spellEnd"/>
+      <w:r>
+        <w:rPr>
+          <w:rFonts w:ascii="Times New Roman" w:hAnsi="Times New Roman"/>
+        </w:rPr>
+        <w:t xml:space="preserve"> </w:t>
+      </w:r>
+      <w:proofErr w:type="spellStart"/>
+      <w:r>
+        <w:rPr>
+          <w:rFonts w:ascii="Times New Roman" w:hAnsi="Times New Roman"/>
+        </w:rPr>
+        <w:t>керування</w:t>
+      </w:r>
+      <w:proofErr w:type="spellEnd"/>
+      <w:r>
+        <w:rPr>
+          <w:rFonts w:ascii="Times New Roman" w:hAnsi="Times New Roman"/>
+        </w:rPr>
+        <w:t xml:space="preserve"> </w:t>
+      </w:r>
+      <w:proofErr w:type="spellStart"/>
+      <w:r>
+        <w:rPr>
+          <w:rFonts w:ascii="Times New Roman" w:hAnsi="Times New Roman"/>
+        </w:rPr>
+        <w:t>версіями</w:t>
+      </w:r>
+      <w:proofErr w:type="spellEnd"/>
+      <w:r>
+        <w:rPr>
+          <w:rFonts w:ascii="Times New Roman" w:hAnsi="Times New Roman"/>
+        </w:rPr>
+        <w:t xml:space="preserve">. </w:t>
+      </w:r>
+      <w:proofErr w:type="spellStart"/>
+      <w:r>
+        <w:rPr>
+          <w:rFonts w:ascii="Times New Roman" w:hAnsi="Times New Roman"/>
+        </w:rPr>
+        <w:t>Дослідити</w:t>
+      </w:r>
+      <w:proofErr w:type="spellEnd"/>
+      <w:r>
+        <w:rPr>
+          <w:rFonts w:ascii="Times New Roman" w:hAnsi="Times New Roman"/>
+        </w:rPr>
+        <w:t xml:space="preserve"> </w:t>
+      </w:r>
+      <w:proofErr w:type="spellStart"/>
+      <w:r>
+        <w:rPr>
+          <w:rFonts w:ascii="Times New Roman" w:hAnsi="Times New Roman"/>
+        </w:rPr>
+        <w:t>та</w:t>
+      </w:r>
+      <w:proofErr w:type="spellEnd"/>
     </w:p>
     <w:p>
       <w:pPr>
@@ -735,12 +839,126 @@
           <w:rFonts w:ascii="Times New Roman" w:hAnsi="Times New Roman"/>
         </w:rPr>
       </w:pPr>
-      <w:r>
-        <w:rPr>
-          <w:rFonts w:ascii="Times New Roman" w:hAnsi="Times New Roman"/>
-        </w:rPr>
-        <w:t>отримати практичні навики щодо створення найпростішої програми та власного</w:t>
-      </w:r>
+      <w:proofErr w:type="spellStart"/>
+      <w:r>
+        <w:rPr>
+          <w:rFonts w:ascii="Times New Roman" w:hAnsi="Times New Roman"/>
+        </w:rPr>
+        <w:t>отримати</w:t>
+      </w:r>
+      <w:proofErr w:type="spellEnd"/>
+      <w:r>
+        <w:rPr>
+          <w:rFonts w:ascii="Times New Roman" w:hAnsi="Times New Roman"/>
+        </w:rPr>
+        <w:t xml:space="preserve"> </w:t>
+      </w:r>
+      <w:proofErr w:type="spellStart"/>
+      <w:r>
+        <w:rPr>
+          <w:rFonts w:ascii="Times New Roman" w:hAnsi="Times New Roman"/>
+        </w:rPr>
+        <w:t>практичні</w:t>
+      </w:r>
+      <w:proofErr w:type="spellEnd"/>
+      <w:r>
+        <w:rPr>
+          <w:rFonts w:ascii="Times New Roman" w:hAnsi="Times New Roman"/>
+        </w:rPr>
+        <w:t xml:space="preserve"> </w:t>
+      </w:r>
+      <w:proofErr w:type="spellStart"/>
+      <w:r>
+        <w:rPr>
+          <w:rFonts w:ascii="Times New Roman" w:hAnsi="Times New Roman"/>
+        </w:rPr>
+        <w:t>навики</w:t>
+      </w:r>
+      <w:proofErr w:type="spellEnd"/>
+      <w:r>
+        <w:rPr>
+          <w:rFonts w:ascii="Times New Roman" w:hAnsi="Times New Roman"/>
+        </w:rPr>
+        <w:t xml:space="preserve"> </w:t>
+      </w:r>
+      <w:proofErr w:type="spellStart"/>
+      <w:r>
+        <w:rPr>
+          <w:rFonts w:ascii="Times New Roman" w:hAnsi="Times New Roman"/>
+        </w:rPr>
+        <w:t>щодо</w:t>
+      </w:r>
+      <w:proofErr w:type="spellEnd"/>
+      <w:r>
+        <w:rPr>
+          <w:rFonts w:ascii="Times New Roman" w:hAnsi="Times New Roman"/>
+        </w:rPr>
+        <w:t xml:space="preserve"> </w:t>
+      </w:r>
+      <w:proofErr w:type="spellStart"/>
+      <w:r>
+        <w:rPr>
+          <w:rFonts w:ascii="Times New Roman" w:hAnsi="Times New Roman"/>
+        </w:rPr>
+        <w:t>створення</w:t>
+      </w:r>
+      <w:proofErr w:type="spellEnd"/>
+      <w:r>
+        <w:rPr>
+          <w:rFonts w:ascii="Times New Roman" w:hAnsi="Times New Roman"/>
+        </w:rPr>
+        <w:t xml:space="preserve"> </w:t>
+      </w:r>
+      <w:proofErr w:type="spellStart"/>
+      <w:r>
+        <w:rPr>
+          <w:rFonts w:ascii="Times New Roman" w:hAnsi="Times New Roman"/>
+        </w:rPr>
+        <w:t>найпростішої</w:t>
+      </w:r>
+      <w:proofErr w:type="spellEnd"/>
+      <w:r>
+        <w:rPr>
+          <w:rFonts w:ascii="Times New Roman" w:hAnsi="Times New Roman"/>
+        </w:rPr>
+        <w:t xml:space="preserve"> </w:t>
+      </w:r>
+      <w:proofErr w:type="spellStart"/>
+      <w:r>
+        <w:rPr>
+          <w:rFonts w:ascii="Times New Roman" w:hAnsi="Times New Roman"/>
+        </w:rPr>
+        <w:t>програми</w:t>
+      </w:r>
+      <w:proofErr w:type="spellEnd"/>
+      <w:r>
+        <w:rPr>
+          <w:rFonts w:ascii="Times New Roman" w:hAnsi="Times New Roman"/>
+        </w:rPr>
+        <w:t xml:space="preserve"> </w:t>
+      </w:r>
+      <w:proofErr w:type="spellStart"/>
+      <w:r>
+        <w:rPr>
+          <w:rFonts w:ascii="Times New Roman" w:hAnsi="Times New Roman"/>
+        </w:rPr>
+        <w:t>та</w:t>
+      </w:r>
+      <w:proofErr w:type="spellEnd"/>
+      <w:r>
+        <w:rPr>
+          <w:rFonts w:ascii="Times New Roman" w:hAnsi="Times New Roman"/>
+        </w:rPr>
+        <w:t xml:space="preserve"> </w:t>
+      </w:r>
+      <w:proofErr w:type="spellStart"/>
+      <w:r>
+        <w:rPr>
+          <w:rFonts w:ascii="Times New Roman" w:hAnsi="Times New Roman"/>
+        </w:rPr>
+        <w:t>власного</w:t>
+      </w:r>
+      <w:proofErr w:type="spellEnd"/>
     </w:p>
     <w:p>
       <w:pPr>
@@ -749,11 +967,19 @@
           <w:rFonts w:ascii="Times New Roman" w:hAnsi="Times New Roman"/>
         </w:rPr>
       </w:pPr>
-      <w:r>
-        <w:rPr>
-          <w:rFonts w:ascii="Times New Roman" w:hAnsi="Times New Roman"/>
-        </w:rPr>
-        <w:t>репозиторію.</w:t>
+      <w:proofErr w:type="spellStart"/>
+      <w:r>
+        <w:rPr>
+          <w:rFonts w:ascii="Times New Roman" w:hAnsi="Times New Roman"/>
+        </w:rPr>
+        <w:t>репозиторію</w:t>
+      </w:r>
+      <w:proofErr w:type="spellEnd"/>
+      <w:r>
+        <w:rPr>
+          <w:rFonts w:ascii="Times New Roman" w:hAnsi="Times New Roman"/>
+        </w:rPr>
+        <w:t>.</w:t>
       </w:r>
     </w:p>
     <w:p>
@@ -771,14 +997,34 @@
           <w:rFonts w:ascii="Times New Roman" w:hAnsi="Times New Roman"/>
         </w:rPr>
       </w:pPr>
+      <w:proofErr w:type="spellStart"/>
       <w:r>
         <w:rPr>
           <w:rFonts w:ascii="Times New Roman" w:hAnsi="Times New Roman"/>
           <w:b/>
           <w:bCs/>
         </w:rPr>
-        <w:t>Завдання роботи</w:t>
-      </w:r>
+        <w:t>Завдання</w:t>
+      </w:r>
+      <w:proofErr w:type="spellEnd"/>
+      <w:r>
+        <w:rPr>
+          <w:rFonts w:ascii="Times New Roman" w:hAnsi="Times New Roman"/>
+          <w:b/>
+          <w:bCs/>
+        </w:rPr>
+        <w:t xml:space="preserve"> </w:t>
+      </w:r>
+      <w:proofErr w:type="spellStart"/>
+      <w:r>
+        <w:rPr>
+          <w:rFonts w:ascii="Times New Roman" w:hAnsi="Times New Roman"/>
+          <w:b/>
+          <w:bCs/>
+        </w:rPr>
+        <w:t>роботи</w:t>
+      </w:r>
+      <w:proofErr w:type="spellEnd"/>
       <w:r>
         <w:rPr>
           <w:rFonts w:ascii="Times New Roman" w:hAnsi="Times New Roman"/>
@@ -796,8 +1042,213 @@
         </w:numPr>
         <w:spacing w:after="160" w:line="259" w:lineRule="auto"/>
       </w:pPr>
-      <w:r>
-        <w:t>Ознайомитись з теоретичними відомостями, ретельно опрацювати матеріал. Вміти давати пояснення термінам та поняттям: система керування версіями; централізовані та розподілені системи контролю версіями; репозиторій; приватні та відкриті репозиторії; GitHub; GitLab</w:t>
+      <w:proofErr w:type="spellStart"/>
+      <w:r>
+        <w:t>Ознайомитись</w:t>
+      </w:r>
+      <w:proofErr w:type="spellEnd"/>
+      <w:r>
+        <w:t xml:space="preserve"> з </w:t>
+      </w:r>
+      <w:proofErr w:type="spellStart"/>
+      <w:r>
+        <w:t>теоретичними</w:t>
+      </w:r>
+      <w:proofErr w:type="spellEnd"/>
+      <w:r>
+        <w:t xml:space="preserve"> </w:t>
+      </w:r>
+      <w:proofErr w:type="spellStart"/>
+      <w:r>
+        <w:t>відомостями</w:t>
+      </w:r>
+      <w:proofErr w:type="spellEnd"/>
+      <w:r>
+        <w:t xml:space="preserve">, </w:t>
+      </w:r>
+      <w:proofErr w:type="spellStart"/>
+      <w:r>
+        <w:t>ретельно</w:t>
+      </w:r>
+      <w:proofErr w:type="spellEnd"/>
+      <w:r>
+        <w:t xml:space="preserve"> </w:t>
+      </w:r>
+      <w:proofErr w:type="spellStart"/>
+      <w:r>
+        <w:t>опрацювати</w:t>
+      </w:r>
+      <w:proofErr w:type="spellEnd"/>
+      <w:r>
+        <w:t xml:space="preserve"> </w:t>
+      </w:r>
+      <w:proofErr w:type="spellStart"/>
+      <w:r>
+        <w:t>матеріал</w:t>
+      </w:r>
+      <w:proofErr w:type="spellEnd"/>
+      <w:r>
+        <w:t xml:space="preserve">. </w:t>
+      </w:r>
+      <w:proofErr w:type="spellStart"/>
+      <w:r>
+        <w:t>Вміти</w:t>
+      </w:r>
+      <w:proofErr w:type="spellEnd"/>
+      <w:r>
+        <w:t xml:space="preserve"> </w:t>
+      </w:r>
+      <w:proofErr w:type="spellStart"/>
+      <w:r>
+        <w:t>давати</w:t>
+      </w:r>
+      <w:proofErr w:type="spellEnd"/>
+      <w:r>
+        <w:t xml:space="preserve"> </w:t>
+      </w:r>
+      <w:proofErr w:type="spellStart"/>
+      <w:r>
+        <w:t>пояснення</w:t>
+      </w:r>
+      <w:proofErr w:type="spellEnd"/>
+      <w:r>
+        <w:t xml:space="preserve"> </w:t>
+      </w:r>
+      <w:proofErr w:type="spellStart"/>
+      <w:r>
+        <w:t>термінам</w:t>
+      </w:r>
+      <w:proofErr w:type="spellEnd"/>
+      <w:r>
+        <w:t xml:space="preserve"> </w:t>
+      </w:r>
+      <w:proofErr w:type="spellStart"/>
+      <w:r>
+        <w:t>та</w:t>
+      </w:r>
+      <w:proofErr w:type="spellEnd"/>
+      <w:r>
+        <w:t xml:space="preserve"> </w:t>
+      </w:r>
+      <w:proofErr w:type="spellStart"/>
+      <w:r>
+        <w:t>поняттям</w:t>
+      </w:r>
+      <w:proofErr w:type="spellEnd"/>
+      <w:r>
+        <w:t xml:space="preserve">: </w:t>
+      </w:r>
+      <w:proofErr w:type="spellStart"/>
+      <w:r>
+        <w:t>система</w:t>
+      </w:r>
+      <w:proofErr w:type="spellEnd"/>
+      <w:r>
+        <w:t xml:space="preserve"> </w:t>
+      </w:r>
+      <w:proofErr w:type="spellStart"/>
+      <w:r>
+        <w:t>керування</w:t>
+      </w:r>
+      <w:proofErr w:type="spellEnd"/>
+      <w:r>
+        <w:t xml:space="preserve"> </w:t>
+      </w:r>
+      <w:proofErr w:type="spellStart"/>
+      <w:r>
+        <w:t>версіями</w:t>
+      </w:r>
+      <w:proofErr w:type="spellEnd"/>
+      <w:r>
+        <w:t xml:space="preserve">; </w:t>
+      </w:r>
+      <w:proofErr w:type="spellStart"/>
+      <w:r>
+        <w:t>централізовані</w:t>
+      </w:r>
+      <w:proofErr w:type="spellEnd"/>
+      <w:r>
+        <w:t xml:space="preserve"> </w:t>
+      </w:r>
+      <w:proofErr w:type="spellStart"/>
+      <w:r>
+        <w:t>та</w:t>
+      </w:r>
+      <w:proofErr w:type="spellEnd"/>
+      <w:r>
+        <w:t xml:space="preserve"> </w:t>
+      </w:r>
+      <w:proofErr w:type="spellStart"/>
+      <w:r>
+        <w:t>розподілені</w:t>
+      </w:r>
+      <w:proofErr w:type="spellEnd"/>
+      <w:r>
+        <w:t xml:space="preserve"> </w:t>
+      </w:r>
+      <w:proofErr w:type="spellStart"/>
+      <w:r>
+        <w:t>системи</w:t>
+      </w:r>
+      <w:proofErr w:type="spellEnd"/>
+      <w:r>
+        <w:t xml:space="preserve"> </w:t>
+      </w:r>
+      <w:proofErr w:type="spellStart"/>
+      <w:r>
+        <w:t>контролю</w:t>
+      </w:r>
+      <w:proofErr w:type="spellEnd"/>
+      <w:r>
+        <w:t xml:space="preserve"> </w:t>
+      </w:r>
+      <w:proofErr w:type="spellStart"/>
+      <w:r>
+        <w:t>версіями</w:t>
+      </w:r>
+      <w:proofErr w:type="spellEnd"/>
+      <w:r>
+        <w:t xml:space="preserve">; </w:t>
+      </w:r>
+      <w:proofErr w:type="spellStart"/>
+      <w:r>
+        <w:t>репозиторій</w:t>
+      </w:r>
+      <w:proofErr w:type="spellEnd"/>
+      <w:r>
+        <w:t xml:space="preserve">; </w:t>
+      </w:r>
+      <w:proofErr w:type="spellStart"/>
+      <w:r>
+        <w:t>приватні</w:t>
+      </w:r>
+      <w:proofErr w:type="spellEnd"/>
+      <w:r>
+        <w:t xml:space="preserve"> </w:t>
+      </w:r>
+      <w:proofErr w:type="spellStart"/>
+      <w:r>
+        <w:t>та</w:t>
+      </w:r>
+      <w:proofErr w:type="spellEnd"/>
+      <w:r>
+        <w:t xml:space="preserve"> </w:t>
+      </w:r>
+      <w:proofErr w:type="spellStart"/>
+      <w:r>
+        <w:t>відкриті</w:t>
+      </w:r>
+      <w:proofErr w:type="spellEnd"/>
+      <w:r>
+        <w:t xml:space="preserve"> </w:t>
+      </w:r>
+      <w:proofErr w:type="spellStart"/>
+      <w:r>
+        <w:t>репозиторії</w:t>
+      </w:r>
+      <w:proofErr w:type="spellEnd"/>
+      <w:r>
+        <w:t>; GitHub; GitLab</w:t>
       </w:r>
       <w:r>
         <w:rPr>
@@ -805,8 +1256,61 @@
         </w:rPr>
         <w:t xml:space="preserve">2. </w:t>
       </w:r>
-      <w:r>
-        <w:t>Опис виконаних дій по п.1 Завдання (у довільній формі).</w:t>
+      <w:proofErr w:type="spellStart"/>
+      <w:r>
+        <w:t>Опис</w:t>
+      </w:r>
+      <w:proofErr w:type="spellEnd"/>
+      <w:r>
+        <w:t xml:space="preserve"> </w:t>
+      </w:r>
+      <w:proofErr w:type="spellStart"/>
+      <w:r>
+        <w:t>виконаних</w:t>
+      </w:r>
+      <w:proofErr w:type="spellEnd"/>
+      <w:r>
+        <w:t xml:space="preserve"> </w:t>
+      </w:r>
+      <w:proofErr w:type="spellStart"/>
+      <w:r>
+        <w:t>дій</w:t>
+      </w:r>
+      <w:proofErr w:type="spellEnd"/>
+      <w:r>
+        <w:t xml:space="preserve"> </w:t>
+      </w:r>
+      <w:proofErr w:type="spellStart"/>
+      <w:r>
+        <w:t>по</w:t>
+      </w:r>
+      <w:proofErr w:type="spellEnd"/>
+      <w:r>
+        <w:t xml:space="preserve"> п.1 </w:t>
+      </w:r>
+      <w:proofErr w:type="spellStart"/>
+      <w:r>
+        <w:t>Завдання</w:t>
+      </w:r>
+      <w:proofErr w:type="spellEnd"/>
+      <w:r>
+        <w:t xml:space="preserve"> (у </w:t>
+      </w:r>
+      <w:proofErr w:type="spellStart"/>
+      <w:r>
+        <w:t>довільній</w:t>
+      </w:r>
+      <w:proofErr w:type="spellEnd"/>
+      <w:r>
+        <w:t xml:space="preserve"> </w:t>
+      </w:r>
+      <w:proofErr w:type="spellStart"/>
+      <w:r>
+        <w:t>формі</w:t>
+      </w:r>
+      <w:proofErr w:type="spellEnd"/>
+      <w:r>
+        <w:t>).</w:t>
       </w:r>
     </w:p>
     <w:p>
@@ -818,8 +1322,53 @@
         </w:numPr>
         <w:spacing w:after="160" w:line="259" w:lineRule="auto"/>
       </w:pPr>
-      <w:r>
-        <w:t>Зареєструватися на сайті GitLabта створити репозиторій:</w:t>
+      <w:proofErr w:type="spellStart"/>
+      <w:r>
+        <w:t>Зареєструватися</w:t>
+      </w:r>
+      <w:proofErr w:type="spellEnd"/>
+      <w:r>
+        <w:t xml:space="preserve"> </w:t>
+      </w:r>
+      <w:proofErr w:type="spellStart"/>
+      <w:r>
+        <w:t>на</w:t>
+      </w:r>
+      <w:proofErr w:type="spellEnd"/>
+      <w:r>
+        <w:t xml:space="preserve"> </w:t>
+      </w:r>
+      <w:proofErr w:type="spellStart"/>
+      <w:r>
+        <w:t>сайті</w:t>
+      </w:r>
+      <w:proofErr w:type="spellEnd"/>
+      <w:r>
+        <w:t xml:space="preserve"> </w:t>
+      </w:r>
+      <w:proofErr w:type="spellStart"/>
+      <w:r>
+        <w:t>GitLabта</w:t>
+      </w:r>
+      <w:proofErr w:type="spellEnd"/>
+      <w:r>
+        <w:t xml:space="preserve"> </w:t>
+      </w:r>
+      <w:proofErr w:type="spellStart"/>
+      <w:r>
+        <w:t>створити</w:t>
+      </w:r>
+      <w:proofErr w:type="spellEnd"/>
+      <w:r>
+        <w:t xml:space="preserve"> </w:t>
+      </w:r>
+      <w:proofErr w:type="spellStart"/>
+      <w:r>
+        <w:t>репозиторій</w:t>
+      </w:r>
+      <w:proofErr w:type="spellEnd"/>
+      <w:r>
+        <w:t>:</w:t>
       </w:r>
     </w:p>
     <w:p>
@@ -831,9 +1380,59 @@
         </w:numPr>
         <w:spacing w:after="160" w:line="259" w:lineRule="auto"/>
       </w:pPr>
-      <w:r>
-        <w:t>Встановити програмне забезпечення для системи контролю версій</w:t>
-      </w:r>
+      <w:proofErr w:type="spellStart"/>
+      <w:r>
+        <w:t>Встановити</w:t>
+      </w:r>
+      <w:proofErr w:type="spellEnd"/>
+      <w:r>
+        <w:t xml:space="preserve"> </w:t>
+      </w:r>
+      <w:proofErr w:type="spellStart"/>
+      <w:r>
+        <w:t>програмне</w:t>
+      </w:r>
+      <w:proofErr w:type="spellEnd"/>
+      <w:r>
+        <w:t xml:space="preserve"> </w:t>
+      </w:r>
+      <w:proofErr w:type="spellStart"/>
+      <w:r>
+        <w:t>забезпечення</w:t>
+      </w:r>
+      <w:proofErr w:type="spellEnd"/>
+      <w:r>
+        <w:t xml:space="preserve"> </w:t>
+      </w:r>
+      <w:proofErr w:type="spellStart"/>
+      <w:r>
+        <w:t>для</w:t>
+      </w:r>
+      <w:proofErr w:type="spellEnd"/>
+      <w:r>
+        <w:t xml:space="preserve"> </w:t>
+      </w:r>
+      <w:proofErr w:type="spellStart"/>
+      <w:r>
+        <w:t>системи</w:t>
+      </w:r>
+      <w:proofErr w:type="spellEnd"/>
+      <w:r>
+        <w:t xml:space="preserve"> </w:t>
+      </w:r>
+      <w:proofErr w:type="spellStart"/>
+      <w:r>
+        <w:t>контролю</w:t>
+      </w:r>
+      <w:proofErr w:type="spellEnd"/>
+      <w:r>
+        <w:t xml:space="preserve"> </w:t>
+      </w:r>
+      <w:proofErr w:type="spellStart"/>
+      <w:r>
+        <w:t>версій</w:t>
+      </w:r>
+      <w:proofErr w:type="spellEnd"/>
     </w:p>
     <w:p>
       <w:pPr>
@@ -844,8 +1443,29 @@
         </w:numPr>
         <w:spacing w:after="160" w:line="259" w:lineRule="auto"/>
       </w:pPr>
-      <w:r>
-        <w:t>Створення проекту уVisual Studio</w:t>
+      <w:proofErr w:type="spellStart"/>
+      <w:r>
+        <w:t>Створення</w:t>
+      </w:r>
+      <w:proofErr w:type="spellEnd"/>
+      <w:r>
+        <w:t xml:space="preserve"> </w:t>
+      </w:r>
+      <w:proofErr w:type="spellStart"/>
+      <w:r>
+        <w:t>проекту</w:t>
+      </w:r>
+      <w:proofErr w:type="spellEnd"/>
+      <w:r>
+        <w:t xml:space="preserve"> </w:t>
+      </w:r>
+      <w:proofErr w:type="spellStart"/>
+      <w:r>
+        <w:t>уVisual</w:t>
+      </w:r>
+      <w:proofErr w:type="spellEnd"/>
+      <w:r>
+        <w:t xml:space="preserve"> Studio</w:t>
       </w:r>
     </w:p>
     <w:p>
@@ -857,9 +1477,43 @@
         </w:numPr>
         <w:spacing w:after="160" w:line="259" w:lineRule="auto"/>
       </w:pPr>
-      <w:r>
-        <w:t>Виконати початкове налаштування локального репозиторію</w:t>
-      </w:r>
+      <w:proofErr w:type="spellStart"/>
+      <w:r>
+        <w:t>Виконати</w:t>
+      </w:r>
+      <w:proofErr w:type="spellEnd"/>
+      <w:r>
+        <w:t xml:space="preserve"> </w:t>
+      </w:r>
+      <w:proofErr w:type="spellStart"/>
+      <w:r>
+        <w:t>початкове</w:t>
+      </w:r>
+      <w:proofErr w:type="spellEnd"/>
+      <w:r>
+        <w:t xml:space="preserve"> </w:t>
+      </w:r>
+      <w:proofErr w:type="spellStart"/>
+      <w:r>
+        <w:t>налаштування</w:t>
+      </w:r>
+      <w:proofErr w:type="spellEnd"/>
+      <w:r>
+        <w:t xml:space="preserve"> </w:t>
+      </w:r>
+      <w:proofErr w:type="spellStart"/>
+      <w:r>
+        <w:t>локального</w:t>
+      </w:r>
+      <w:proofErr w:type="spellEnd"/>
+      <w:r>
+        <w:t xml:space="preserve"> </w:t>
+      </w:r>
+      <w:proofErr w:type="spellStart"/>
+      <w:r>
+        <w:t>репозиторію</w:t>
+      </w:r>
+      <w:proofErr w:type="spellEnd"/>
     </w:p>
     <w:p>
       <w:pPr>
@@ -870,9 +1524,75 @@
         </w:numPr>
         <w:spacing w:after="160" w:line="259" w:lineRule="auto"/>
       </w:pPr>
-      <w:r>
-        <w:t>Додавання змін до рішення та завантаження їх на сервер</w:t>
-      </w:r>
+      <w:proofErr w:type="spellStart"/>
+      <w:r>
+        <w:t>Додавання</w:t>
+      </w:r>
+      <w:proofErr w:type="spellEnd"/>
+      <w:r>
+        <w:t xml:space="preserve"> </w:t>
+      </w:r>
+      <w:proofErr w:type="spellStart"/>
+      <w:r>
+        <w:t>змін</w:t>
+      </w:r>
+      <w:proofErr w:type="spellEnd"/>
+      <w:r>
+        <w:t xml:space="preserve"> </w:t>
+      </w:r>
+      <w:proofErr w:type="spellStart"/>
+      <w:r>
+        <w:t>до</w:t>
+      </w:r>
+      <w:proofErr w:type="spellEnd"/>
+      <w:r>
+        <w:t xml:space="preserve"> </w:t>
+      </w:r>
+      <w:proofErr w:type="spellStart"/>
+      <w:r>
+        <w:t>рішення</w:t>
+      </w:r>
+      <w:proofErr w:type="spellEnd"/>
+      <w:r>
+        <w:t xml:space="preserve"> </w:t>
+      </w:r>
+      <w:proofErr w:type="spellStart"/>
+      <w:r>
+        <w:t>та</w:t>
+      </w:r>
+      <w:proofErr w:type="spellEnd"/>
+      <w:r>
+        <w:t xml:space="preserve"> </w:t>
+      </w:r>
+      <w:proofErr w:type="spellStart"/>
+      <w:r>
+        <w:t>завантаження</w:t>
+      </w:r>
+      <w:proofErr w:type="spellEnd"/>
+      <w:r>
+        <w:t xml:space="preserve"> </w:t>
+      </w:r>
+      <w:proofErr w:type="spellStart"/>
+      <w:r>
+        <w:t>їх</w:t>
+      </w:r>
+      <w:proofErr w:type="spellEnd"/>
+      <w:r>
+        <w:t xml:space="preserve"> </w:t>
+      </w:r>
+      <w:proofErr w:type="spellStart"/>
+      <w:r>
+        <w:t>на</w:t>
+      </w:r>
+      <w:proofErr w:type="spellEnd"/>
+      <w:r>
+        <w:t xml:space="preserve"> </w:t>
+      </w:r>
+      <w:proofErr w:type="spellStart"/>
+      <w:r>
+        <w:t>сервер</w:t>
+      </w:r>
+      <w:proofErr w:type="spellEnd"/>
     </w:p>
     <w:p>
       <w:pPr>
@@ -883,9 +1603,43 @@
         </w:numPr>
         <w:spacing w:after="160" w:line="259" w:lineRule="auto"/>
       </w:pPr>
-      <w:r>
-        <w:t>Підключення віддаленого репозиторіюта відправка комітів</w:t>
-      </w:r>
+      <w:proofErr w:type="spellStart"/>
+      <w:r>
+        <w:t>Підключення</w:t>
+      </w:r>
+      <w:proofErr w:type="spellEnd"/>
+      <w:r>
+        <w:t xml:space="preserve"> </w:t>
+      </w:r>
+      <w:proofErr w:type="spellStart"/>
+      <w:r>
+        <w:t>віддаленого</w:t>
+      </w:r>
+      <w:proofErr w:type="spellEnd"/>
+      <w:r>
+        <w:t xml:space="preserve"> </w:t>
+      </w:r>
+      <w:proofErr w:type="spellStart"/>
+      <w:r>
+        <w:t>репозиторіюта</w:t>
+      </w:r>
+      <w:proofErr w:type="spellEnd"/>
+      <w:r>
+        <w:t xml:space="preserve"> </w:t>
+      </w:r>
+      <w:proofErr w:type="spellStart"/>
+      <w:r>
+        <w:t>відправка</w:t>
+      </w:r>
+      <w:proofErr w:type="spellEnd"/>
+      <w:r>
+        <w:t xml:space="preserve"> </w:t>
+      </w:r>
+      <w:proofErr w:type="spellStart"/>
+      <w:r>
+        <w:t>комітів</w:t>
+      </w:r>
+      <w:proofErr w:type="spellEnd"/>
     </w:p>
     <w:p>
       <w:pPr>
@@ -896,8 +1650,29 @@
         </w:numPr>
         <w:spacing w:after="160" w:line="259" w:lineRule="auto"/>
       </w:pPr>
-      <w:r>
-        <w:t>Додавання розширення Git до Visual Studio 2017</w:t>
+      <w:proofErr w:type="spellStart"/>
+      <w:r>
+        <w:t>Додавання</w:t>
+      </w:r>
+      <w:proofErr w:type="spellEnd"/>
+      <w:r>
+        <w:t xml:space="preserve"> </w:t>
+      </w:r>
+      <w:proofErr w:type="spellStart"/>
+      <w:r>
+        <w:t>розширення</w:t>
+      </w:r>
+      <w:proofErr w:type="spellEnd"/>
+      <w:r>
+        <w:t xml:space="preserve"> Git </w:t>
+      </w:r>
+      <w:proofErr w:type="spellStart"/>
+      <w:r>
+        <w:t>до</w:t>
+      </w:r>
+      <w:proofErr w:type="spellEnd"/>
+      <w:r>
+        <w:t xml:space="preserve"> Visual Studio 2017</w:t>
       </w:r>
     </w:p>
     <w:p>
@@ -1271,10 +2046,10 @@
         </w:rPr>
         <w:lastRenderedPageBreak/>
         <w:drawing>
-          <wp:inline distT="0" distB="0" distL="0" distR="0" wp14:anchorId="7265D9CF" wp14:editId="28AD49AE">
-            <wp:extent cx="6111240" cy="3246120"/>
-            <wp:effectExtent l="0" t="0" r="3810" b="0"/>
-            <wp:docPr id="8" name="Рисунок 8"/>
+          <wp:inline distT="0" distB="0" distL="0" distR="0" wp14:anchorId="6FF05501" wp14:editId="7EA7226A">
+            <wp:extent cx="6119495" cy="3223895"/>
+            <wp:effectExtent l="0" t="0" r="0" b="0"/>
+            <wp:docPr id="9" name="Рисунок 9"/>
             <wp:cNvGraphicFramePr>
               <a:graphicFrameLocks xmlns:a="http://schemas.openxmlformats.org/drawingml/2006/main" noChangeAspect="1"/>
             </wp:cNvGraphicFramePr>
@@ -1282,7 +2057,7 @@
               <a:graphicData uri="http://schemas.openxmlformats.org/drawingml/2006/picture">
                 <pic:pic xmlns:pic="http://schemas.openxmlformats.org/drawingml/2006/picture">
                   <pic:nvPicPr>
-                    <pic:cNvPr id="0" name="Picture 3"/>
+                    <pic:cNvPr id="0" name="Picture 4"/>
                     <pic:cNvPicPr>
                       <a:picLocks noChangeAspect="1" noChangeArrowheads="1"/>
                     </pic:cNvPicPr>
@@ -1303,7 +2078,7 @@
                   <pic:spPr bwMode="auto">
                     <a:xfrm>
                       <a:off x="0" y="0"/>
-                      <a:ext cx="6111240" cy="3246120"/>
+                      <a:ext cx="6119495" cy="3223895"/>
                     </a:xfrm>
                     <a:prstGeom prst="rect">
                       <a:avLst/>
@@ -1322,6 +2097,74 @@
     </w:p>
     <w:p>
       <w:pPr>
+        <w:rPr>
+          <w:rFonts w:ascii="Times New Roman" w:hAnsi="Times New Roman"/>
+        </w:rPr>
+      </w:pPr>
+    </w:p>
+    <w:p>
+      <w:pPr>
+        <w:rPr>
+          <w:rFonts w:ascii="Times New Roman" w:hAnsi="Times New Roman"/>
+        </w:rPr>
+      </w:pPr>
+      <w:r>
+        <w:rPr>
+          <w:rFonts w:ascii="Times New Roman" w:hAnsi="Times New Roman"/>
+          <w:noProof/>
+        </w:rPr>
+        <w:drawing>
+          <wp:inline distT="0" distB="0" distL="0" distR="0" wp14:anchorId="02185A04" wp14:editId="677AA6BB">
+            <wp:extent cx="6113780" cy="1881505"/>
+            <wp:effectExtent l="0" t="0" r="1270" b="4445"/>
+            <wp:docPr id="10" name="Рисунок 10"/>
+            <wp:cNvGraphicFramePr>
+              <a:graphicFrameLocks xmlns:a="http://schemas.openxmlformats.org/drawingml/2006/main" noChangeAspect="1"/>
+            </wp:cNvGraphicFramePr>
+            <a:graphic xmlns:a="http://schemas.openxmlformats.org/drawingml/2006/main">
+              <a:graphicData uri="http://schemas.openxmlformats.org/drawingml/2006/picture">
+                <pic:pic xmlns:pic="http://schemas.openxmlformats.org/drawingml/2006/picture">
+                  <pic:nvPicPr>
+                    <pic:cNvPr id="0" name="Picture 5"/>
+                    <pic:cNvPicPr>
+                      <a:picLocks noChangeAspect="1" noChangeArrowheads="1"/>
+                    </pic:cNvPicPr>
+                  </pic:nvPicPr>
+                  <pic:blipFill>
+                    <a:blip r:embed="rId12">
+                      <a:extLst>
+                        <a:ext uri="{28A0092B-C50C-407E-A947-70E740481C1C}">
+                          <a14:useLocalDpi xmlns:a14="http://schemas.microsoft.com/office/drawing/2010/main" val="0"/>
+                        </a:ext>
+                      </a:extLst>
+                    </a:blip>
+                    <a:srcRect/>
+                    <a:stretch>
+                      <a:fillRect/>
+                    </a:stretch>
+                  </pic:blipFill>
+                  <pic:spPr bwMode="auto">
+                    <a:xfrm>
+                      <a:off x="0" y="0"/>
+                      <a:ext cx="6113780" cy="1881505"/>
+                    </a:xfrm>
+                    <a:prstGeom prst="rect">
+                      <a:avLst/>
+                    </a:prstGeom>
+                    <a:noFill/>
+                    <a:ln>
+                      <a:noFill/>
+                    </a:ln>
+                  </pic:spPr>
+                </pic:pic>
+              </a:graphicData>
+            </a:graphic>
+          </wp:inline>
+        </w:drawing>
+      </w:r>
+    </w:p>
+    <w:p>
+      <w:pPr>
         <w:pStyle w:val="a5"/>
         <w:numPr>
           <w:ilvl w:val="0"/>
@@ -1443,7 +2286,7 @@
       </w:r>
     </w:p>
     <w:sectPr>
-      <w:footerReference w:type="default" r:id="rId12"/>
+      <w:footerReference w:type="default" r:id="rId13"/>
       <w:pgSz w:w="11909" w:h="16834"/>
       <w:pgMar w:top="1134" w:right="1134" w:bottom="1710" w:left="1134" w:header="0" w:footer="1134" w:gutter="0"/>
       <w:cols w:space="720"/>

</xml_diff>